<commit_message>
review revision done from my side
</commit_message>
<xml_diff>
--- a/MS/Supplementary Table 4 - Descriptors calculated by Diudea group.docx
+++ b/MS/Supplementary Table 4 - Descriptors calculated by Diudea group.docx
@@ -2,14 +2,275 @@
 <file path=word/document.xml><?xml version="1.0" encoding="utf-8"?>
 <w:document xmlns:wpc="http://schemas.microsoft.com/office/word/2010/wordprocessingCanvas" xmlns:cx="http://schemas.microsoft.com/office/drawing/2014/chartex" xmlns:cx1="http://schemas.microsoft.com/office/drawing/2015/9/8/chartex" xmlns:cx2="http://schemas.microsoft.com/office/drawing/2015/10/21/chartex" xmlns:cx3="http://schemas.microsoft.com/office/drawing/2016/5/9/chartex" xmlns:cx4="http://schemas.microsoft.com/office/drawing/2016/5/10/chartex" xmlns:cx5="http://schemas.microsoft.com/office/drawing/2016/5/11/chartex" xmlns:cx6="http://schemas.microsoft.com/office/drawing/2016/5/12/chartex" xmlns:cx7="http://schemas.microsoft.com/office/drawing/2016/5/13/chartex" xmlns:cx8="http://schemas.microsoft.com/office/drawing/2016/5/14/chartex" xmlns:mc="http://schemas.openxmlformats.org/markup-compatibility/2006" xmlns:aink="http://schemas.microsoft.com/office/drawing/2016/ink" xmlns:am3d="http://schemas.microsoft.com/office/drawing/2017/model3d" xmlns:o="urn:schemas-microsoft-com:office:office" xmlns:r="http://schemas.openxmlformats.org/officeDocument/2006/relationships" xmlns:m="http://schemas.openxmlformats.org/officeDocument/2006/math" xmlns:v="urn:schemas-microsoft-com:vml" xmlns:wp14="http://schemas.microsoft.com/office/word/2010/wordprocessingDrawing" xmlns:wp="http://schemas.openxmlformats.org/drawingml/2006/wordprocessingDrawing" xmlns:w10="urn:schemas-microsoft-com:office:word" xmlns:w="http://schemas.openxmlformats.org/wordprocessingml/2006/main" xmlns:w14="http://schemas.microsoft.com/office/word/2010/wordml" xmlns:w15="http://schemas.microsoft.com/office/word/2012/wordml" xmlns:w16cid="http://schemas.microsoft.com/office/word/2016/wordml/cid" xmlns:w16se="http://schemas.microsoft.com/office/word/2015/wordml/symex" xmlns:wpg="http://schemas.microsoft.com/office/word/2010/wordprocessingGroup" xmlns:wpi="http://schemas.microsoft.com/office/word/2010/wordprocessingInk" xmlns:wne="http://schemas.microsoft.com/office/word/2006/wordml" xmlns:wps="http://schemas.microsoft.com/office/word/2010/wordprocessingShape" mc:Ignorable="w14 w15 w16se w16cid wp14">
   <w:body>
-    <w:p/>
-    <w:p/>
+    <w:p>
+      <w:pPr>
+        <w:pStyle w:val="Articletitle"/>
+        <w:rPr>
+          <w:sz w:val="24"/>
+        </w:rPr>
+      </w:pPr>
+      <w:r>
+        <w:rPr>
+          <w:sz w:val="24"/>
+        </w:rPr>
+        <w:t>Mathematical structural descriptors and mutagenicity assessment: A study with congeneric and diverse data sets</w:t>
+      </w:r>
+    </w:p>
+    <w:p>
+      <w:pPr>
+        <w:pStyle w:val="Authornames"/>
+        <w:rPr>
+          <w:sz w:val="24"/>
+        </w:rPr>
+      </w:pPr>
+      <w:r>
+        <w:rPr>
+          <w:sz w:val="24"/>
+        </w:rPr>
+        <w:t xml:space="preserve">Subhabrata </w:t>
+      </w:r>
+      <w:proofErr w:type="spellStart"/>
+      <w:r>
+        <w:rPr>
+          <w:sz w:val="24"/>
+        </w:rPr>
+        <w:t>Majumdar</w:t>
+      </w:r>
+      <w:r>
+        <w:rPr>
+          <w:sz w:val="24"/>
+          <w:vertAlign w:val="superscript"/>
+        </w:rPr>
+        <w:t>a</w:t>
+      </w:r>
+      <w:proofErr w:type="spellEnd"/>
+      <w:r>
+        <w:rPr>
+          <w:sz w:val="24"/>
+        </w:rPr>
+        <w:t xml:space="preserve">*, Subhash C. </w:t>
+      </w:r>
+      <w:proofErr w:type="spellStart"/>
+      <w:r>
+        <w:rPr>
+          <w:sz w:val="24"/>
+        </w:rPr>
+        <w:t>Basak</w:t>
+      </w:r>
+      <w:r>
+        <w:rPr>
+          <w:sz w:val="24"/>
+          <w:vertAlign w:val="superscript"/>
+        </w:rPr>
+        <w:t>b</w:t>
+      </w:r>
+      <w:proofErr w:type="spellEnd"/>
+      <w:r>
+        <w:rPr>
+          <w:sz w:val="24"/>
+        </w:rPr>
+        <w:t xml:space="preserve">, </w:t>
+      </w:r>
+      <w:proofErr w:type="spellStart"/>
+      <w:r>
+        <w:rPr>
+          <w:sz w:val="24"/>
+        </w:rPr>
+        <w:t>Claudiu</w:t>
+      </w:r>
+      <w:proofErr w:type="spellEnd"/>
+      <w:r>
+        <w:rPr>
+          <w:sz w:val="24"/>
+        </w:rPr>
+        <w:t xml:space="preserve"> N. </w:t>
+      </w:r>
+      <w:proofErr w:type="spellStart"/>
+      <w:r>
+        <w:rPr>
+          <w:sz w:val="24"/>
+        </w:rPr>
+        <w:t>Lungu</w:t>
+      </w:r>
+      <w:r>
+        <w:rPr>
+          <w:sz w:val="24"/>
+          <w:vertAlign w:val="superscript"/>
+        </w:rPr>
+        <w:t>c</w:t>
+      </w:r>
+      <w:proofErr w:type="spellEnd"/>
+      <w:r>
+        <w:rPr>
+          <w:sz w:val="24"/>
+        </w:rPr>
+        <w:t xml:space="preserve">, Mircea V. </w:t>
+      </w:r>
+      <w:proofErr w:type="spellStart"/>
+      <w:r>
+        <w:rPr>
+          <w:sz w:val="24"/>
+        </w:rPr>
+        <w:t>Diudea</w:t>
+      </w:r>
+      <w:r>
+        <w:rPr>
+          <w:sz w:val="24"/>
+          <w:vertAlign w:val="superscript"/>
+        </w:rPr>
+        <w:t>c</w:t>
+      </w:r>
+      <w:proofErr w:type="spellEnd"/>
+      <w:r>
+        <w:rPr>
+          <w:sz w:val="24"/>
+        </w:rPr>
+        <w:t xml:space="preserve"> and Gregory D. </w:t>
+      </w:r>
+      <w:proofErr w:type="spellStart"/>
+      <w:r>
+        <w:rPr>
+          <w:sz w:val="24"/>
+        </w:rPr>
+        <w:t>Grunwald</w:t>
+      </w:r>
+      <w:r>
+        <w:rPr>
+          <w:sz w:val="24"/>
+          <w:vertAlign w:val="superscript"/>
+        </w:rPr>
+        <w:t>d</w:t>
+      </w:r>
+      <w:proofErr w:type="spellEnd"/>
+    </w:p>
+    <w:p>
+      <w:pPr>
+        <w:pStyle w:val="Affiliation"/>
+      </w:pPr>
+      <w:proofErr w:type="spellStart"/>
+      <w:r>
+        <w:rPr>
+          <w:vertAlign w:val="superscript"/>
+        </w:rPr>
+        <w:t>a</w:t>
+      </w:r>
+      <w:r>
+        <w:t>University</w:t>
+      </w:r>
+      <w:proofErr w:type="spellEnd"/>
+      <w:r>
+        <w:t xml:space="preserve"> of Florida Informatics Institute, 432 Newell Dr, CISE </w:t>
+      </w:r>
+      <w:proofErr w:type="spellStart"/>
+      <w:r>
+        <w:t>Bldg</w:t>
+      </w:r>
+      <w:proofErr w:type="spellEnd"/>
+      <w:r>
+        <w:t xml:space="preserve"> E251, Gainesville FL 32611, USA; </w:t>
+      </w:r>
+      <w:r>
+        <w:br/>
+      </w:r>
+      <w:proofErr w:type="spellStart"/>
+      <w:r>
+        <w:rPr>
+          <w:vertAlign w:val="superscript"/>
+        </w:rPr>
+        <w:t>b</w:t>
+      </w:r>
+      <w:r>
+        <w:t>Department</w:t>
+      </w:r>
+      <w:proofErr w:type="spellEnd"/>
+      <w:r>
+        <w:t xml:space="preserve"> of Chemistry and Biochemistry, University of Minnesota, 246 Chemistry Building, 1039 University Drive, Duluth MN 55812, USA;</w:t>
+      </w:r>
+      <w:r>
+        <w:br/>
+      </w:r>
+      <w:proofErr w:type="spellStart"/>
+      <w:r>
+        <w:rPr>
+          <w:vertAlign w:val="superscript"/>
+        </w:rPr>
+        <w:t>c</w:t>
+      </w:r>
+      <w:r>
+        <w:t>Department</w:t>
+      </w:r>
+      <w:proofErr w:type="spellEnd"/>
+      <w:r>
+        <w:t xml:space="preserve"> of Chemistry, Babes-</w:t>
+      </w:r>
+      <w:proofErr w:type="spellStart"/>
+      <w:r>
+        <w:t>Bolyai</w:t>
+      </w:r>
+      <w:proofErr w:type="spellEnd"/>
+      <w:r>
+        <w:t xml:space="preserve"> University, Strada </w:t>
+      </w:r>
+      <w:proofErr w:type="spellStart"/>
+      <w:r>
+        <w:t>Arany</w:t>
+      </w:r>
+      <w:proofErr w:type="spellEnd"/>
+      <w:r>
+        <w:t xml:space="preserve"> </w:t>
+      </w:r>
+      <w:proofErr w:type="spellStart"/>
+      <w:r>
+        <w:t>János</w:t>
+      </w:r>
+      <w:proofErr w:type="spellEnd"/>
+      <w:r>
+        <w:t xml:space="preserve"> 11, Cluj-Napoca 400028, Romania;</w:t>
+      </w:r>
+      <w:r>
+        <w:br/>
+      </w:r>
+      <w:proofErr w:type="spellStart"/>
+      <w:r>
+        <w:rPr>
+          <w:vertAlign w:val="superscript"/>
+        </w:rPr>
+        <w:t>d</w:t>
+      </w:r>
+      <w:r>
+        <w:t>Natural</w:t>
+      </w:r>
+      <w:proofErr w:type="spellEnd"/>
+      <w:r>
+        <w:t xml:space="preserve"> Resources Research Institute, University of Minnesota, 5013 Miller Trunk Highway, Duluth MN 55811, USA.</w:t>
+      </w:r>
+    </w:p>
+    <w:p>
+      <w:pPr>
+        <w:pStyle w:val="Correspondencedetails"/>
+      </w:pPr>
+      <w:r>
+        <w:t>*Correspondence e-mail: smajumdar@ufl.edu</w:t>
+      </w:r>
+    </w:p>
     <w:p>
       <w:pPr>
         <w:spacing w:line="240" w:lineRule="auto"/>
         <w:contextualSpacing/>
         <w:rPr>
           <w:rFonts w:ascii="Times New Roman" w:hAnsi="Times New Roman" w:cs="Times New Roman"/>
+          <w:b/>
+          <w:sz w:val="24"/>
+          <w:szCs w:val="24"/>
+        </w:rPr>
+      </w:pPr>
+    </w:p>
+    <w:p>
+      <w:pPr>
+        <w:spacing w:line="240" w:lineRule="auto"/>
+        <w:contextualSpacing/>
+        <w:rPr>
+          <w:rFonts w:ascii="Times New Roman" w:hAnsi="Times New Roman" w:cs="Times New Roman"/>
           <w:sz w:val="24"/>
           <w:szCs w:val="24"/>
         </w:rPr>
@@ -21,10 +282,8 @@
           <w:sz w:val="24"/>
           <w:szCs w:val="24"/>
         </w:rPr>
-        <w:t>Table 4</w:t>
-      </w:r>
-      <w:bookmarkStart w:id="0" w:name="_GoBack"/>
-      <w:bookmarkEnd w:id="0"/>
+        <w:t>Supplementary T</w:t>
+      </w:r>
       <w:r>
         <w:rPr>
           <w:rFonts w:ascii="Times New Roman" w:hAnsi="Times New Roman" w:cs="Times New Roman"/>
@@ -32,6 +291,15 @@
           <w:sz w:val="24"/>
           <w:szCs w:val="24"/>
         </w:rPr>
+        <w:t>able 4</w:t>
+      </w:r>
+      <w:r>
+        <w:rPr>
+          <w:rFonts w:ascii="Times New Roman" w:hAnsi="Times New Roman" w:cs="Times New Roman"/>
+          <w:b/>
+          <w:sz w:val="24"/>
+          <w:szCs w:val="24"/>
+        </w:rPr>
         <w:t>.</w:t>
       </w:r>
       <w:r>
@@ -40,25 +308,23 @@
           <w:sz w:val="24"/>
           <w:szCs w:val="24"/>
         </w:rPr>
-        <w:t xml:space="preserve"> Symbols, definitions and </w:t>
-      </w:r>
-      <w:proofErr w:type="spellStart"/>
+        <w:t xml:space="preserve"> Symbols, definitions and clas</w:t>
+      </w:r>
       <w:r>
         <w:rPr>
           <w:rFonts w:ascii="Times New Roman" w:hAnsi="Times New Roman" w:cs="Times New Roman"/>
           <w:sz w:val="24"/>
           <w:szCs w:val="24"/>
         </w:rPr>
-        <w:t>clasification</w:t>
-      </w:r>
-      <w:proofErr w:type="spellEnd"/>
+        <w:t>s</w:t>
+      </w:r>
       <w:r>
         <w:rPr>
           <w:rFonts w:ascii="Times New Roman" w:hAnsi="Times New Roman" w:cs="Times New Roman"/>
           <w:sz w:val="24"/>
           <w:szCs w:val="24"/>
         </w:rPr>
-        <w:t xml:space="preserve"> of structural molecular descriptors</w:t>
+        <w:t>ification of structural molecular descriptors</w:t>
       </w:r>
     </w:p>
     <w:tbl>
@@ -1115,25 +1381,7 @@
                 <w:sz w:val="20"/>
                 <w:szCs w:val="20"/>
               </w:rPr>
-              <w:t>Log of the aqueous solubility (</w:t>
-            </w:r>
-            <w:proofErr w:type="spellStart"/>
-            <w:r>
-              <w:rPr>
-                <w:rFonts w:ascii="Times New Roman" w:hAnsi="Times New Roman" w:cs="Times New Roman"/>
-                <w:sz w:val="20"/>
-                <w:szCs w:val="20"/>
-              </w:rPr>
-              <w:t>mol</w:t>
-            </w:r>
-            <w:proofErr w:type="spellEnd"/>
-            <w:r>
-              <w:rPr>
-                <w:rFonts w:ascii="Times New Roman" w:hAnsi="Times New Roman" w:cs="Times New Roman"/>
-                <w:sz w:val="20"/>
-                <w:szCs w:val="20"/>
-              </w:rPr>
-              <w:t xml:space="preserve">/L). This property is calculated from an atom contribution linear atom type </w:t>
+              <w:t xml:space="preserve">Log of the aqueous solubility (mol/L). This property is calculated from an atom contribution linear atom type </w:t>
             </w:r>
             <w:proofErr w:type="gramStart"/>
             <w:r>
@@ -1489,8 +1737,10 @@
         </w:tc>
       </w:tr>
     </w:tbl>
-    <w:p/>
-    <w:p/>
+    <w:p>
+      <w:bookmarkStart w:id="0" w:name="_GoBack"/>
+      <w:bookmarkEnd w:id="0"/>
+    </w:p>
     <w:sectPr>
       <w:pgSz w:w="12240" w:h="15840"/>
       <w:pgMar w:top="1440" w:right="1440" w:bottom="1440" w:left="1440" w:header="720" w:footer="720" w:gutter="0"/>
@@ -1673,7 +1923,7 @@
     <w:lsdException w:name="Table Web 2" w:semiHidden="1" w:unhideWhenUsed="1"/>
     <w:lsdException w:name="Table Web 3" w:semiHidden="1" w:unhideWhenUsed="1"/>
     <w:lsdException w:name="Balloon Text" w:semiHidden="1" w:unhideWhenUsed="1"/>
-    <w:lsdException w:name="Table Grid" w:semiHidden="1" w:uiPriority="59" w:unhideWhenUsed="1"/>
+    <w:lsdException w:name="Table Grid" w:uiPriority="59"/>
     <w:lsdException w:name="Table Theme" w:semiHidden="1" w:unhideWhenUsed="1"/>
     <w:lsdException w:name="Placeholder Text" w:semiHidden="1"/>
     <w:lsdException w:name="No Spacing" w:uiPriority="1" w:qFormat="1"/>
@@ -1944,6 +2194,70 @@
         <w:insideV w:val="single" w:sz="4" w:space="0" w:color="auto"/>
       </w:tblBorders>
     </w:tblPr>
+  </w:style>
+  <w:style w:type="paragraph" w:customStyle="1" w:styleId="Articletitle">
+    <w:name w:val="Article title"/>
+    <w:basedOn w:val="Normal"/>
+    <w:next w:val="Normal"/>
+    <w:qFormat/>
+    <w:rsid w:val="00514BDF"/>
+    <w:pPr>
+      <w:spacing w:after="120" w:line="360" w:lineRule="auto"/>
+    </w:pPr>
+    <w:rPr>
+      <w:rFonts w:ascii="Times New Roman" w:eastAsia="Times New Roman" w:hAnsi="Times New Roman" w:cs="Times New Roman"/>
+      <w:b/>
+      <w:sz w:val="28"/>
+      <w:szCs w:val="24"/>
+      <w:lang w:val="en-GB" w:eastAsia="en-GB"/>
+    </w:rPr>
+  </w:style>
+  <w:style w:type="paragraph" w:customStyle="1" w:styleId="Authornames">
+    <w:name w:val="Author names"/>
+    <w:basedOn w:val="Normal"/>
+    <w:next w:val="Normal"/>
+    <w:qFormat/>
+    <w:rsid w:val="00514BDF"/>
+    <w:pPr>
+      <w:spacing w:before="240" w:after="0" w:line="360" w:lineRule="auto"/>
+    </w:pPr>
+    <w:rPr>
+      <w:rFonts w:ascii="Times New Roman" w:eastAsia="Times New Roman" w:hAnsi="Times New Roman" w:cs="Times New Roman"/>
+      <w:sz w:val="28"/>
+      <w:szCs w:val="24"/>
+      <w:lang w:val="en-GB" w:eastAsia="en-GB"/>
+    </w:rPr>
+  </w:style>
+  <w:style w:type="paragraph" w:customStyle="1" w:styleId="Affiliation">
+    <w:name w:val="Affiliation"/>
+    <w:basedOn w:val="Normal"/>
+    <w:qFormat/>
+    <w:rsid w:val="00514BDF"/>
+    <w:pPr>
+      <w:spacing w:before="240" w:after="0" w:line="360" w:lineRule="auto"/>
+    </w:pPr>
+    <w:rPr>
+      <w:rFonts w:ascii="Times New Roman" w:eastAsia="Times New Roman" w:hAnsi="Times New Roman" w:cs="Times New Roman"/>
+      <w:i/>
+      <w:sz w:val="24"/>
+      <w:szCs w:val="24"/>
+      <w:lang w:val="en-GB" w:eastAsia="en-GB"/>
+    </w:rPr>
+  </w:style>
+  <w:style w:type="paragraph" w:customStyle="1" w:styleId="Correspondencedetails">
+    <w:name w:val="Correspondence details"/>
+    <w:basedOn w:val="Normal"/>
+    <w:qFormat/>
+    <w:rsid w:val="00514BDF"/>
+    <w:pPr>
+      <w:spacing w:before="240" w:after="0" w:line="360" w:lineRule="auto"/>
+    </w:pPr>
+    <w:rPr>
+      <w:rFonts w:ascii="Times New Roman" w:eastAsia="Times New Roman" w:hAnsi="Times New Roman" w:cs="Times New Roman"/>
+      <w:sz w:val="24"/>
+      <w:szCs w:val="24"/>
+      <w:lang w:val="en-GB" w:eastAsia="en-GB"/>
+    </w:rPr>
   </w:style>
 </w:styles>
 </file>

</xml_diff>